<commit_message>
Realizando cambios en la documentacion.
</commit_message>
<xml_diff>
--- a/Documentacion/ERS/ERS - VideoJuego.docx
+++ b/Documentacion/ERS/ERS - VideoJuego.docx
@@ -520,6 +520,13 @@
     </w:p>
     <w:sdt>
       <w:sdtPr>
+        <w:rPr>
+          <w:rFonts w:asciiTheme="minorHAnsi" w:eastAsiaTheme="minorHAnsi" w:hAnsiTheme="minorHAnsi" w:cstheme="minorBidi"/>
+          <w:color w:val="auto"/>
+          <w:sz w:val="22"/>
+          <w:szCs w:val="22"/>
+          <w:lang w:val="es-DO"/>
+        </w:rPr>
         <w:id w:val="-9294697"/>
         <w:docPartObj>
           <w:docPartGallery w:val="Table of Contents"/>
@@ -528,14 +535,9 @@
       </w:sdtPr>
       <w:sdtEndPr>
         <w:rPr>
-          <w:rFonts w:asciiTheme="minorHAnsi" w:eastAsiaTheme="minorHAnsi" w:hAnsiTheme="minorHAnsi" w:cstheme="minorBidi"/>
           <w:b/>
           <w:bCs/>
           <w:noProof/>
-          <w:color w:val="auto"/>
-          <w:sz w:val="22"/>
-          <w:szCs w:val="22"/>
-          <w:lang w:val="es-DO"/>
         </w:rPr>
       </w:sdtEndPr>
       <w:sdtContent>
@@ -586,7 +588,7 @@
           <w:r>
             <w:fldChar w:fldCharType="separate"/>
           </w:r>
-          <w:hyperlink w:anchor="_Toc362920066" w:history="1">
+          <w:hyperlink w:anchor="_Toc362960138" w:history="1">
             <w:r>
               <w:rPr>
                 <w:rStyle w:val="Hyperlink"/>
@@ -628,7 +630,7 @@
                 <w:noProof/>
                 <w:webHidden/>
               </w:rPr>
-              <w:instrText xml:space="preserve"> PAGEREF _Toc362920066 \h </w:instrText>
+              <w:instrText xml:space="preserve"> PAGEREF _Toc362960138 \h </w:instrText>
             </w:r>
             <w:r>
               <w:rPr>
@@ -672,7 +674,7 @@
               <w:lang w:eastAsia="es-DO"/>
             </w:rPr>
           </w:pPr>
-          <w:hyperlink w:anchor="_Toc362920067" w:history="1">
+          <w:hyperlink w:anchor="_Toc362960139" w:history="1">
             <w:r>
               <w:rPr>
                 <w:rStyle w:val="Hyperlink"/>
@@ -714,7 +716,7 @@
                 <w:noProof/>
                 <w:webHidden/>
               </w:rPr>
-              <w:instrText xml:space="preserve"> PAGEREF _Toc362920067 \h </w:instrText>
+              <w:instrText xml:space="preserve"> PAGEREF _Toc362960139 \h </w:instrText>
             </w:r>
             <w:r>
               <w:rPr>
@@ -758,7 +760,7 @@
               <w:lang w:eastAsia="es-DO"/>
             </w:rPr>
           </w:pPr>
-          <w:hyperlink w:anchor="_Toc362920068" w:history="1">
+          <w:hyperlink w:anchor="_Toc362960140" w:history="1">
             <w:r>
               <w:rPr>
                 <w:rStyle w:val="Hyperlink"/>
@@ -800,7 +802,7 @@
                 <w:noProof/>
                 <w:webHidden/>
               </w:rPr>
-              <w:instrText xml:space="preserve"> PAGEREF _Toc362920068 \h </w:instrText>
+              <w:instrText xml:space="preserve"> PAGEREF _Toc362960140 \h </w:instrText>
             </w:r>
             <w:r>
               <w:rPr>
@@ -844,7 +846,7 @@
               <w:lang w:eastAsia="es-DO"/>
             </w:rPr>
           </w:pPr>
-          <w:hyperlink w:anchor="_Toc362920069" w:history="1">
+          <w:hyperlink w:anchor="_Toc362960141" w:history="1">
             <w:r>
               <w:rPr>
                 <w:rStyle w:val="Hyperlink"/>
@@ -886,7 +888,7 @@
                 <w:noProof/>
                 <w:webHidden/>
               </w:rPr>
-              <w:instrText xml:space="preserve"> PAGEREF _Toc362920069 \h </w:instrText>
+              <w:instrText xml:space="preserve"> PAGEREF _Toc362960141 \h </w:instrText>
             </w:r>
             <w:r>
               <w:rPr>
@@ -930,7 +932,7 @@
               <w:lang w:eastAsia="es-DO"/>
             </w:rPr>
           </w:pPr>
-          <w:hyperlink w:anchor="_Toc362920070" w:history="1">
+          <w:hyperlink w:anchor="_Toc362960142" w:history="1">
             <w:r>
               <w:rPr>
                 <w:rStyle w:val="Hyperlink"/>
@@ -972,7 +974,7 @@
                 <w:noProof/>
                 <w:webHidden/>
               </w:rPr>
-              <w:instrText xml:space="preserve"> PAGEREF _Toc362920070 \h </w:instrText>
+              <w:instrText xml:space="preserve"> PAGEREF _Toc362960142 \h </w:instrText>
             </w:r>
             <w:r>
               <w:rPr>
@@ -1016,7 +1018,7 @@
               <w:lang w:eastAsia="es-DO"/>
             </w:rPr>
           </w:pPr>
-          <w:hyperlink w:anchor="_Toc362920071" w:history="1">
+          <w:hyperlink w:anchor="_Toc362960143" w:history="1">
             <w:r>
               <w:rPr>
                 <w:rStyle w:val="Hyperlink"/>
@@ -1058,7 +1060,7 @@
                 <w:noProof/>
                 <w:webHidden/>
               </w:rPr>
-              <w:instrText xml:space="preserve"> PAGEREF _Toc362920071 \h </w:instrText>
+              <w:instrText xml:space="preserve"> PAGEREF _Toc362960143 \h </w:instrText>
             </w:r>
             <w:r>
               <w:rPr>
@@ -1102,7 +1104,7 @@
               <w:lang w:eastAsia="es-DO"/>
             </w:rPr>
           </w:pPr>
-          <w:hyperlink w:anchor="_Toc362920072" w:history="1">
+          <w:hyperlink w:anchor="_Toc362960144" w:history="1">
             <w:r>
               <w:rPr>
                 <w:rStyle w:val="Hyperlink"/>
@@ -1144,7 +1146,7 @@
                 <w:noProof/>
                 <w:webHidden/>
               </w:rPr>
-              <w:instrText xml:space="preserve"> PAGEREF _Toc362920072 \h </w:instrText>
+              <w:instrText xml:space="preserve"> PAGEREF _Toc362960144 \h </w:instrText>
             </w:r>
             <w:r>
               <w:rPr>
@@ -1188,7 +1190,7 @@
               <w:lang w:eastAsia="es-DO"/>
             </w:rPr>
           </w:pPr>
-          <w:hyperlink w:anchor="_Toc362920073" w:history="1">
+          <w:hyperlink w:anchor="_Toc362960145" w:history="1">
             <w:r>
               <w:rPr>
                 <w:rStyle w:val="Hyperlink"/>
@@ -1230,7 +1232,7 @@
                 <w:noProof/>
                 <w:webHidden/>
               </w:rPr>
-              <w:instrText xml:space="preserve"> PAGEREF _Toc362920073 \h </w:instrText>
+              <w:instrText xml:space="preserve"> PAGEREF _Toc362960145 \h </w:instrText>
             </w:r>
             <w:r>
               <w:rPr>
@@ -1274,7 +1276,7 @@
               <w:lang w:eastAsia="es-DO"/>
             </w:rPr>
           </w:pPr>
-          <w:hyperlink w:anchor="_Toc362920074" w:history="1">
+          <w:hyperlink w:anchor="_Toc362960146" w:history="1">
             <w:r>
               <w:rPr>
                 <w:rStyle w:val="Hyperlink"/>
@@ -1316,7 +1318,7 @@
                 <w:noProof/>
                 <w:webHidden/>
               </w:rPr>
-              <w:instrText xml:space="preserve"> PAGEREF _Toc362920074 \h </w:instrText>
+              <w:instrText xml:space="preserve"> PAGEREF _Toc362960146 \h </w:instrText>
             </w:r>
             <w:r>
               <w:rPr>
@@ -1360,7 +1362,7 @@
               <w:lang w:eastAsia="es-DO"/>
             </w:rPr>
           </w:pPr>
-          <w:hyperlink w:anchor="_Toc362920075" w:history="1">
+          <w:hyperlink w:anchor="_Toc362960147" w:history="1">
             <w:r>
               <w:rPr>
                 <w:rStyle w:val="Hyperlink"/>
@@ -1402,7 +1404,7 @@
                 <w:noProof/>
                 <w:webHidden/>
               </w:rPr>
-              <w:instrText xml:space="preserve"> PAGEREF _Toc362920075 \h </w:instrText>
+              <w:instrText xml:space="preserve"> PAGEREF _Toc362960147 \h </w:instrText>
             </w:r>
             <w:r>
               <w:rPr>
@@ -1446,7 +1448,7 @@
               <w:lang w:eastAsia="es-DO"/>
             </w:rPr>
           </w:pPr>
-          <w:hyperlink w:anchor="_Toc362920076" w:history="1">
+          <w:hyperlink w:anchor="_Toc362960148" w:history="1">
             <w:r>
               <w:rPr>
                 <w:rStyle w:val="Hyperlink"/>
@@ -1488,7 +1490,7 @@
                 <w:noProof/>
                 <w:webHidden/>
               </w:rPr>
-              <w:instrText xml:space="preserve"> PAGEREF _Toc362920076 \h </w:instrText>
+              <w:instrText xml:space="preserve"> PAGEREF _Toc362960148 \h </w:instrText>
             </w:r>
             <w:r>
               <w:rPr>
@@ -1532,7 +1534,7 @@
               <w:lang w:eastAsia="es-DO"/>
             </w:rPr>
           </w:pPr>
-          <w:hyperlink w:anchor="_Toc362920077" w:history="1">
+          <w:hyperlink w:anchor="_Toc362960149" w:history="1">
             <w:r>
               <w:rPr>
                 <w:rStyle w:val="Hyperlink"/>
@@ -1574,7 +1576,7 @@
                 <w:noProof/>
                 <w:webHidden/>
               </w:rPr>
-              <w:instrText xml:space="preserve"> PAGEREF _Toc362920077 \h </w:instrText>
+              <w:instrText xml:space="preserve"> PAGEREF _Toc362960149 \h </w:instrText>
             </w:r>
             <w:r>
               <w:rPr>
@@ -1618,7 +1620,7 @@
               <w:lang w:eastAsia="es-DO"/>
             </w:rPr>
           </w:pPr>
-          <w:hyperlink w:anchor="_Toc362920078" w:history="1">
+          <w:hyperlink w:anchor="_Toc362960150" w:history="1">
             <w:r>
               <w:rPr>
                 <w:rStyle w:val="Hyperlink"/>
@@ -1660,7 +1662,7 @@
                 <w:noProof/>
                 <w:webHidden/>
               </w:rPr>
-              <w:instrText xml:space="preserve"> PAGEREF _Toc362920078 \h </w:instrText>
+              <w:instrText xml:space="preserve"> PAGEREF _Toc362960150 \h </w:instrText>
             </w:r>
             <w:r>
               <w:rPr>
@@ -1704,7 +1706,7 @@
               <w:lang w:eastAsia="es-DO"/>
             </w:rPr>
           </w:pPr>
-          <w:hyperlink w:anchor="_Toc362920079" w:history="1">
+          <w:hyperlink w:anchor="_Toc362960151" w:history="1">
             <w:r>
               <w:rPr>
                 <w:rStyle w:val="Hyperlink"/>
@@ -1746,7 +1748,7 @@
                 <w:noProof/>
                 <w:webHidden/>
               </w:rPr>
-              <w:instrText xml:space="preserve"> PAGEREF _Toc362920079 \h </w:instrText>
+              <w:instrText xml:space="preserve"> PAGEREF _Toc362960151 \h </w:instrText>
             </w:r>
             <w:r>
               <w:rPr>
@@ -1790,7 +1792,7 @@
               <w:lang w:eastAsia="es-DO"/>
             </w:rPr>
           </w:pPr>
-          <w:hyperlink w:anchor="_Toc362920080" w:history="1">
+          <w:hyperlink w:anchor="_Toc362960152" w:history="1">
             <w:r>
               <w:rPr>
                 <w:rStyle w:val="Hyperlink"/>
@@ -1832,7 +1834,7 @@
                 <w:noProof/>
                 <w:webHidden/>
               </w:rPr>
-              <w:instrText xml:space="preserve"> PAGEREF _Toc362920080 \h </w:instrText>
+              <w:instrText xml:space="preserve"> PAGEREF _Toc362960152 \h </w:instrText>
             </w:r>
             <w:r>
               <w:rPr>
@@ -1876,7 +1878,7 @@
               <w:lang w:eastAsia="es-DO"/>
             </w:rPr>
           </w:pPr>
-          <w:hyperlink w:anchor="_Toc362920081" w:history="1">
+          <w:hyperlink w:anchor="_Toc362960153" w:history="1">
             <w:r>
               <w:rPr>
                 <w:rStyle w:val="Hyperlink"/>
@@ -1918,7 +1920,7 @@
                 <w:noProof/>
                 <w:webHidden/>
               </w:rPr>
-              <w:instrText xml:space="preserve"> PAGEREF _Toc362920081 \h </w:instrText>
+              <w:instrText xml:space="preserve"> PAGEREF _Toc362960153 \h </w:instrText>
             </w:r>
             <w:r>
               <w:rPr>
@@ -1962,7 +1964,7 @@
               <w:lang w:eastAsia="es-DO"/>
             </w:rPr>
           </w:pPr>
-          <w:hyperlink w:anchor="_Toc362920082" w:history="1">
+          <w:hyperlink w:anchor="_Toc362960154" w:history="1">
             <w:r>
               <w:rPr>
                 <w:rStyle w:val="Hyperlink"/>
@@ -2004,7 +2006,7 @@
                 <w:noProof/>
                 <w:webHidden/>
               </w:rPr>
-              <w:instrText xml:space="preserve"> PAGEREF _Toc362920082 \h </w:instrText>
+              <w:instrText xml:space="preserve"> PAGEREF _Toc362960154 \h </w:instrText>
             </w:r>
             <w:r>
               <w:rPr>
@@ -2048,7 +2050,7 @@
               <w:lang w:eastAsia="es-DO"/>
             </w:rPr>
           </w:pPr>
-          <w:hyperlink w:anchor="_Toc362920083" w:history="1">
+          <w:hyperlink w:anchor="_Toc362960155" w:history="1">
             <w:r>
               <w:rPr>
                 <w:rStyle w:val="Hyperlink"/>
@@ -2090,7 +2092,7 @@
                 <w:noProof/>
                 <w:webHidden/>
               </w:rPr>
-              <w:instrText xml:space="preserve"> PAGEREF _Toc362920083 \h </w:instrText>
+              <w:instrText xml:space="preserve"> PAGEREF _Toc362960155 \h </w:instrText>
             </w:r>
             <w:r>
               <w:rPr>
@@ -2134,7 +2136,7 @@
               <w:lang w:eastAsia="es-DO"/>
             </w:rPr>
           </w:pPr>
-          <w:hyperlink w:anchor="_Toc362920084" w:history="1">
+          <w:hyperlink w:anchor="_Toc362960156" w:history="1">
             <w:r>
               <w:rPr>
                 <w:rStyle w:val="Hyperlink"/>
@@ -2176,7 +2178,7 @@
                 <w:noProof/>
                 <w:webHidden/>
               </w:rPr>
-              <w:instrText xml:space="preserve"> PAGEREF _Toc362920084 \h </w:instrText>
+              <w:instrText xml:space="preserve"> PAGEREF _Toc362960156 \h </w:instrText>
             </w:r>
             <w:r>
               <w:rPr>
@@ -2220,7 +2222,7 @@
               <w:lang w:eastAsia="es-DO"/>
             </w:rPr>
           </w:pPr>
-          <w:hyperlink w:anchor="_Toc362920085" w:history="1">
+          <w:hyperlink w:anchor="_Toc362960157" w:history="1">
             <w:r>
               <w:rPr>
                 <w:rStyle w:val="Hyperlink"/>
@@ -2262,7 +2264,7 @@
                 <w:noProof/>
                 <w:webHidden/>
               </w:rPr>
-              <w:instrText xml:space="preserve"> PAGEREF _Toc362920085 \h </w:instrText>
+              <w:instrText xml:space="preserve"> PAGEREF _Toc362960157 \h </w:instrText>
             </w:r>
             <w:r>
               <w:rPr>
@@ -2306,7 +2308,7 @@
               <w:lang w:eastAsia="es-DO"/>
             </w:rPr>
           </w:pPr>
-          <w:hyperlink w:anchor="_Toc362920086" w:history="1">
+          <w:hyperlink w:anchor="_Toc362960158" w:history="1">
             <w:r>
               <w:rPr>
                 <w:rStyle w:val="Hyperlink"/>
@@ -2348,7 +2350,7 @@
                 <w:noProof/>
                 <w:webHidden/>
               </w:rPr>
-              <w:instrText xml:space="preserve"> PAGEREF _Toc362920086 \h </w:instrText>
+              <w:instrText xml:space="preserve"> PAGEREF _Toc362960158 \h </w:instrText>
             </w:r>
             <w:r>
               <w:rPr>
@@ -2392,7 +2394,7 @@
               <w:lang w:eastAsia="es-DO"/>
             </w:rPr>
           </w:pPr>
-          <w:hyperlink w:anchor="_Toc362920087" w:history="1">
+          <w:hyperlink w:anchor="_Toc362960159" w:history="1">
             <w:r>
               <w:rPr>
                 <w:rStyle w:val="Hyperlink"/>
@@ -2434,7 +2436,7 @@
                 <w:noProof/>
                 <w:webHidden/>
               </w:rPr>
-              <w:instrText xml:space="preserve"> PAGEREF _Toc362920087 \h </w:instrText>
+              <w:instrText xml:space="preserve"> PAGEREF _Toc362960159 \h </w:instrText>
             </w:r>
             <w:r>
               <w:rPr>
@@ -2478,7 +2480,7 @@
               <w:lang w:eastAsia="es-DO"/>
             </w:rPr>
           </w:pPr>
-          <w:hyperlink w:anchor="_Toc362920088" w:history="1">
+          <w:hyperlink w:anchor="_Toc362960160" w:history="1">
             <w:r>
               <w:rPr>
                 <w:rStyle w:val="Hyperlink"/>
@@ -2520,7 +2522,7 @@
                 <w:noProof/>
                 <w:webHidden/>
               </w:rPr>
-              <w:instrText xml:space="preserve"> PAGEREF _Toc362920088 \h </w:instrText>
+              <w:instrText xml:space="preserve"> PAGEREF _Toc362960160 \h </w:instrText>
             </w:r>
             <w:r>
               <w:rPr>
@@ -2564,7 +2566,7 @@
               <w:lang w:eastAsia="es-DO"/>
             </w:rPr>
           </w:pPr>
-          <w:hyperlink w:anchor="_Toc362920089" w:history="1">
+          <w:hyperlink w:anchor="_Toc362960161" w:history="1">
             <w:r>
               <w:rPr>
                 <w:rStyle w:val="Hyperlink"/>
@@ -2606,7 +2608,7 @@
                 <w:noProof/>
                 <w:webHidden/>
               </w:rPr>
-              <w:instrText xml:space="preserve"> PAGEREF _Toc362920089 \h </w:instrText>
+              <w:instrText xml:space="preserve"> PAGEREF _Toc362960161 \h </w:instrText>
             </w:r>
             <w:r>
               <w:rPr>
@@ -2686,7 +2688,7 @@
       <w:pPr>
         <w:pStyle w:val="Heading1"/>
       </w:pPr>
-      <w:bookmarkStart w:id="0" w:name="_Toc362920066"/>
+      <w:bookmarkStart w:id="0" w:name="_Toc362960138"/>
       <w:r>
         <w:lastRenderedPageBreak/>
         <w:t>Introducción</w:t>
@@ -2715,7 +2717,7 @@
       <w:pPr>
         <w:pStyle w:val="Heading2"/>
       </w:pPr>
-      <w:bookmarkStart w:id="1" w:name="_Toc362920067"/>
+      <w:bookmarkStart w:id="1" w:name="_Toc362960139"/>
       <w:r>
         <w:t>Propósito</w:t>
       </w:r>
@@ -2736,59 +2738,63 @@
         <w:t xml:space="preserve"> </w:t>
       </w:r>
       <w:r>
-        <w:t xml:space="preserve"> Además al equipo de desarrollo del proyecto mismo, puesto que en el presente escrito se manifiestan requerimientos del sistema y decisiones de diseño e implementación.</w:t>
-      </w:r>
-      <w:bookmarkStart w:id="2" w:name="_GoBack"/>
+        <w:t xml:space="preserve"> Además </w:t>
+      </w:r>
+      <w:r>
+        <w:t xml:space="preserve">se dirige </w:t>
+      </w:r>
+      <w:r>
+        <w:t>al equipo de desarrollo del proyecto mismo, puesto que en el presente escrito se manifiestan requerimientos del sistema y decisiones de diseño e implementación.</w:t>
+      </w:r>
+    </w:p>
+    <w:p/>
+    <w:p>
+      <w:pPr>
+        <w:pStyle w:val="Heading2"/>
+      </w:pPr>
+      <w:bookmarkStart w:id="2" w:name="_Toc362960140"/>
+      <w:r>
+        <w:t>Ámbito del Sistema</w:t>
+      </w:r>
       <w:bookmarkEnd w:id="2"/>
     </w:p>
     <w:p/>
     <w:p>
       <w:pPr>
+        <w:jc w:val="both"/>
+      </w:pPr>
+      <w:r>
+        <w:t xml:space="preserve">El videojuego que se desarrollara siguiendo los requerimientos que serán expuestos en este documento, hasta ahora posee el nombre de PLATKILL. Este videojuego se busca desarrollar para que funcione perfectamente en ambientes de PC. </w:t>
+      </w:r>
+    </w:p>
+    <w:p>
+      <w:pPr>
+        <w:jc w:val="both"/>
+      </w:pPr>
+      <w:r>
+        <w:t>PLATKILL, será un juego que les permitirá a sus usuarios acceder a dos distintas modalidades de juego, siempre regidas por un estilo de tirador en tercera persona. Las formas de juego serán: modo de un único jugador y multi-jugador, en este ultimo los jugadores adversarios pondrán a prueba sus habilidades y destrezas para ver quien resulta ganador de cada partida. Dentro de una partida, ya sea en el modo de un solo jugador o en el multi-jugador, los usuarios tendrán acceso a distintos tipos de personajes y así mismo a tipos de armas, la elección de estas será crucial para poder salir victorioso de cada partida. Con respecto a las partidas, las reglas que regirán las mismas se pretende que sean las siguientes: el usuario podrá elegir si desea que una partida termine luego de una determinada cantidad de tiempo, o una vez que uno de los jugadores de la misma alcance una determinada cantidad de puntos</w:t>
+      </w:r>
+      <w:r>
+        <w:t>; estos factores serán los tomados para determinar quién es el ganador de la partida</w:t>
+      </w:r>
+      <w:r>
+        <w:t>.</w:t>
+      </w:r>
+    </w:p>
+    <w:p/>
+    <w:p/>
+    <w:p/>
+    <w:p/>
+    <w:p>
+      <w:pPr>
         <w:pStyle w:val="Heading2"/>
       </w:pPr>
-      <w:bookmarkStart w:id="3" w:name="_Toc362920068"/>
-      <w:r>
-        <w:t>Ámbito del Sistema</w:t>
-      </w:r>
-      <w:bookmarkEnd w:id="3"/>
-    </w:p>
-    <w:p/>
-    <w:p>
-      <w:pPr>
-        <w:jc w:val="both"/>
-      </w:pPr>
-      <w:r>
-        <w:t xml:space="preserve">El videojuego que se desarrollara siguiendo los requerimientos que serán expuestos en este documento, hasta ahora posee el nombre de PLATKILL. Este videojuego se busca desarrollar para que funcione perfectamente en ambientes de PC. </w:t>
-      </w:r>
-    </w:p>
-    <w:p>
-      <w:pPr>
-        <w:jc w:val="both"/>
-      </w:pPr>
-      <w:r>
-        <w:t>PLATKILL, será un juego que les permitirá a sus usuarios acceder a dos distintas modalidades de juego, siempre regidas por un estilo de tirador en tercera persona. Las formas de juego serán: modo de un único jugador y multi-jugador, en este ultimo los jugadores adversarios pondrán a prueba sus habilidades y destrezas para ver quien resulta ganador de cada partida. Dentro de una partida, ya sea en el modo de un solo jugador o en el multi-jugador, los usuarios tendrán acceso a distintos tipos de personajes y así mismo a tipos de armas, la elección de estas será crucial para poder salir victorioso de cada partida. Con respecto a las partidas, las reglas que regirán las mismas se pretende que sean las siguientes: el usuario podrá elegir si desea que una partida termine luego de una determinada cantidad de tiempo, o una vez que uno de los jugadores de la misma alcance una determinada cantidad de puntos</w:t>
-      </w:r>
-      <w:r>
-        <w:t>; estos factores serán los tomados para determinar quién es el ganador de la partida</w:t>
-      </w:r>
-      <w:r>
-        <w:t>.</w:t>
-      </w:r>
-    </w:p>
-    <w:p/>
-    <w:p/>
-    <w:p/>
-    <w:p/>
-    <w:p>
-      <w:pPr>
-        <w:pStyle w:val="Heading2"/>
-      </w:pPr>
-      <w:bookmarkStart w:id="4" w:name="_Toc362920069"/>
+      <w:bookmarkStart w:id="3" w:name="_Toc362960141"/>
       <w:r>
         <w:lastRenderedPageBreak/>
         <w:t>Definiciones, Acrónimos y Abreviaturas</w:t>
       </w:r>
-      <w:bookmarkEnd w:id="4"/>
+      <w:bookmarkEnd w:id="3"/>
     </w:p>
     <w:p/>
     <w:p>
@@ -2910,11 +2916,11 @@
       <w:pPr>
         <w:pStyle w:val="Heading2"/>
       </w:pPr>
-      <w:bookmarkStart w:id="5" w:name="_Toc362920070"/>
+      <w:bookmarkStart w:id="4" w:name="_Toc362960142"/>
       <w:r>
         <w:t>Referencias</w:t>
       </w:r>
-      <w:bookmarkEnd w:id="5"/>
+      <w:bookmarkEnd w:id="4"/>
     </w:p>
     <w:p>
       <w:pPr>
@@ -2961,11 +2967,11 @@
       <w:pPr>
         <w:pStyle w:val="Heading2"/>
       </w:pPr>
-      <w:bookmarkStart w:id="6" w:name="_Toc362920071"/>
+      <w:bookmarkStart w:id="5" w:name="_Toc362960143"/>
       <w:r>
         <w:t>Visión General del Documento</w:t>
       </w:r>
-      <w:bookmarkEnd w:id="6"/>
+      <w:bookmarkEnd w:id="5"/>
     </w:p>
     <w:p/>
     <w:p>
@@ -2989,12 +2995,12 @@
       <w:pPr>
         <w:pStyle w:val="Heading1"/>
       </w:pPr>
-      <w:bookmarkStart w:id="7" w:name="_Toc362920072"/>
+      <w:bookmarkStart w:id="6" w:name="_Toc362960144"/>
       <w:r>
         <w:lastRenderedPageBreak/>
         <w:t>Descripción General</w:t>
       </w:r>
-      <w:bookmarkEnd w:id="7"/>
+      <w:bookmarkEnd w:id="6"/>
     </w:p>
     <w:p/>
     <w:p>
@@ -3060,11 +3066,11 @@
       <w:pPr>
         <w:pStyle w:val="Heading2"/>
       </w:pPr>
-      <w:bookmarkStart w:id="8" w:name="_Toc362920073"/>
+      <w:bookmarkStart w:id="7" w:name="_Toc362960145"/>
       <w:r>
         <w:t>Perspectiva del Producto</w:t>
       </w:r>
-      <w:bookmarkEnd w:id="8"/>
+      <w:bookmarkEnd w:id="7"/>
     </w:p>
     <w:p/>
     <w:p>
@@ -3124,11 +3130,11 @@
       <w:pPr>
         <w:pStyle w:val="Heading2"/>
       </w:pPr>
-      <w:bookmarkStart w:id="9" w:name="_Toc362920074"/>
+      <w:bookmarkStart w:id="8" w:name="_Toc362960146"/>
       <w:r>
         <w:t>Funciones del Producto</w:t>
       </w:r>
-      <w:bookmarkEnd w:id="9"/>
+      <w:bookmarkEnd w:id="8"/>
     </w:p>
     <w:p/>
     <w:p>
@@ -3262,11 +3268,32 @@
       <w:pPr>
         <w:pStyle w:val="Heading3"/>
       </w:pPr>
-      <w:bookmarkStart w:id="10" w:name="_Toc362920075"/>
+      <w:bookmarkStart w:id="9" w:name="_Toc362960147"/>
       <w:r>
         <w:lastRenderedPageBreak/>
         <w:t>Tipo de Juego</w:t>
       </w:r>
+      <w:bookmarkEnd w:id="9"/>
+    </w:p>
+    <w:p/>
+    <w:p>
+      <w:pPr>
+        <w:jc w:val="both"/>
+      </w:pPr>
+      <w:r>
+        <w:t xml:space="preserve">Como ya se ha dicho, con el desarrollo de este juego se pretende involucrar los conceptos de dos géneros muy populares de juegos, el tipo plataforma y el tipo tirador en tercera persona, en un ambiente que conduzca a los usuarios a competir. Dentro de una partida de PLATKILL, los usuarios deberán adquirir bienes para sacarle ventaja a sus oponentes. Los bienes serán básicamente ítems y herramientas virtuales que le permitan a un jugador salir airoso de una partida. La contienda entre los jugadores o el AI, se realizara involucrando armas de fuego y armas blancas (teniendo en cuenta siempre el concepto de caricaturas y de cierta forma poco realismo) como popularmente se realiza en juegos de tirador en tercera persona. </w:t>
+      </w:r>
+    </w:p>
+    <w:p/>
+    <w:p/>
+    <w:p>
+      <w:pPr>
+        <w:pStyle w:val="Heading3"/>
+      </w:pPr>
+      <w:bookmarkStart w:id="10" w:name="_Toc362960148"/>
+      <w:r>
+        <w:t>Modo de un jugador y entidades de AI</w:t>
+      </w:r>
       <w:bookmarkEnd w:id="10"/>
     </w:p>
     <w:p/>
@@ -3275,7 +3302,30 @@
         <w:jc w:val="both"/>
       </w:pPr>
       <w:r>
-        <w:t xml:space="preserve">Como ya se ha dicho, con el desarrollo de este juego se pretende involucrar los conceptos de dos géneros muy populares de juegos, el tipo plataforma y el tipo tirador en tercera persona, en un ambiente que conduzca a los usuarios a competir. Dentro de una partida de PLATKILL, los usuarios deberán adquirir bienes para sacarle ventaja a sus oponentes. Los bienes serán básicamente ítems y herramientas virtuales que le permitan a un jugador salir airoso de una partida. La contienda entre los jugadores o el AI, se realizara involucrando armas de fuego y armas blancas (teniendo en cuenta siempre el concepto de caricaturas y de cierta forma poco realismo) como popularmente se realiza en juegos de tirador en tercera persona. </w:t>
+        <w:t>En cuanto a los jugadores de AI, con estos se busca simular un cierto grado de dificultad para ir entrenando a los usuarios</w:t>
+      </w:r>
+      <w:r>
+        <w:t>,</w:t>
+      </w:r>
+      <w:r>
+        <w:t xml:space="preserve"> que </w:t>
+      </w:r>
+      <w:r>
+        <w:t xml:space="preserve">lo deseen, en las mecánicas </w:t>
+      </w:r>
+      <w:r>
+        <w:t>del juego, y que luego procedan a dificultades más altas.</w:t>
+      </w:r>
+    </w:p>
+    <w:p>
+      <w:pPr>
+        <w:jc w:val="both"/>
+      </w:pPr>
+      <w:r>
+        <w:t xml:space="preserve">Para la implementación del motor de la inteligencia artificial que se creara, se tiene previsto de ante mano emplear algoritmos heurísticos que dan la oportunidad de que el motor del juego pueda encontrar </w:t>
+      </w:r>
+      <w:r>
+        <w:t>en tiempos aceptables respuestas aceptables dentro del juego. Cosas como que camino elegir, a que enemigos atacar, que ítems tomar, entre otras cosas similares, serán elegidas por el motor del juego empleando algoritmos como estos.</w:t>
       </w:r>
     </w:p>
     <w:p/>
@@ -3284,9 +3334,9 @@
       <w:pPr>
         <w:pStyle w:val="Heading3"/>
       </w:pPr>
-      <w:bookmarkStart w:id="11" w:name="_Toc362920076"/>
-      <w:r>
-        <w:t>Modo de un jugador y entidades de AI</w:t>
+      <w:bookmarkStart w:id="11" w:name="_Toc362960149"/>
+      <w:r>
+        <w:t>Modalidad de multi-jugador en línea</w:t>
       </w:r>
       <w:bookmarkEnd w:id="11"/>
     </w:p>
@@ -3296,72 +3346,28 @@
         <w:jc w:val="both"/>
       </w:pPr>
       <w:r>
-        <w:t>En cuanto a los jugadores de AI, con estos se busca simular un cierto grado de dificultad para ir entrenando a los usuarios</w:t>
-      </w:r>
-      <w:r>
-        <w:t>,</w:t>
-      </w:r>
-      <w:r>
-        <w:t xml:space="preserve"> que </w:t>
-      </w:r>
-      <w:r>
-        <w:t xml:space="preserve">lo deseen, en las mecánicas </w:t>
-      </w:r>
-      <w:r>
-        <w:t>del juego, y que luego procedan a dificultades más altas.</w:t>
-      </w:r>
-    </w:p>
-    <w:p>
-      <w:pPr>
-        <w:jc w:val="both"/>
-      </w:pPr>
-      <w:r>
-        <w:t xml:space="preserve">Para la implementación del motor de la inteligencia artificial que se creara, se tiene previsto de ante mano emplear algoritmos heurísticos que dan la oportunidad de que el motor del juego pueda encontrar </w:t>
-      </w:r>
-      <w:r>
-        <w:t>en tiempos aceptables respuestas aceptables dentro del juego. Cosas como que camino elegir, a que enemigos atacar, que ítems tomar, entre otras cosas similares, serán elegidas por el motor del juego empleando algoritmos como estos.</w:t>
-      </w:r>
-    </w:p>
-    <w:p/>
+        <w:t>El modo de multi-jugador del producto final involucrara un servidor centrar que manejara todas las conexiones e instancias de los juegos que se estén llevando a cabo en los distintos extremos de la red. Para esta implementación se empleara una topología de red estilo cliente servidor, en la cual todos los jugadores con una copia del cliente del juego podrán acceder a dicho servidor y encontrar, se espera, a muchos otros jugadores para ponerse en contacto y llevar a cabo batallas dentro del juego. Con esto en mente, se eligió una librería escrita en el lenguaje de programación CSharp que facilita el manejo de las comunicaciones dentro de programas informáticos. Dicha librería es conocida como LIDGREN. Esta librería emplea el protocolo UDP para realizar las conexiones y posee una serie de controles para g</w:t>
+      </w:r>
+      <w:r>
+        <w:t>arantizar el envío de paquetes, además de una gama bastante amplia de herramientas dedicadas para los fines de lugar.</w:t>
+      </w:r>
+    </w:p>
+    <w:p>
+      <w:pPr>
+        <w:jc w:val="both"/>
+      </w:pPr>
+    </w:p>
     <w:p/>
     <w:p>
       <w:pPr>
         <w:pStyle w:val="Heading3"/>
       </w:pPr>
-      <w:bookmarkStart w:id="12" w:name="_Toc362920077"/>
-      <w:r>
-        <w:t>Modalidad de multi-jugador en línea</w:t>
-      </w:r>
-      <w:bookmarkEnd w:id="12"/>
-    </w:p>
-    <w:p/>
-    <w:p>
-      <w:pPr>
-        <w:jc w:val="both"/>
-      </w:pPr>
-      <w:r>
-        <w:t>El modo de multi-jugador del producto final involucrara un servidor centrar que manejara todas las conexiones e instancias de los juegos que se estén llevando a cabo en los distintos extremos de la red. Para esta implementación se empleara una topología de red estilo cliente servidor, en la cual todos los jugadores con una copia del cliente del juego podrán acceder a dicho servidor y encontrar, se espera, a muchos otros jugadores para ponerse en contacto y llevar a cabo batallas dentro del juego. Con esto en mente, se eligió una librería escrita en el lenguaje de programación CSharp que facilita el manejo de las comunicaciones dentro de programas informáticos. Dicha librería es conocida como LIDGREN. Esta librería emplea el protocolo UDP para realizar las conexiones y posee una serie de controles para g</w:t>
-      </w:r>
-      <w:r>
-        <w:t>arantizar el envío de paquetes, además de una gama bastante amplia de herramientas dedicadas para los fines de lugar.</w:t>
-      </w:r>
-    </w:p>
-    <w:p>
-      <w:pPr>
-        <w:jc w:val="both"/>
-      </w:pPr>
-    </w:p>
-    <w:p/>
-    <w:p>
-      <w:pPr>
-        <w:pStyle w:val="Heading3"/>
-      </w:pPr>
-      <w:bookmarkStart w:id="13" w:name="_Toc362920078"/>
+      <w:bookmarkStart w:id="12" w:name="_Toc362960150"/>
       <w:r>
         <w:lastRenderedPageBreak/>
         <w:t>Complejidad del Juego</w:t>
       </w:r>
-      <w:bookmarkEnd w:id="13"/>
+      <w:bookmarkEnd w:id="12"/>
     </w:p>
     <w:p/>
     <w:p>
@@ -3538,11 +3544,11 @@
       <w:pPr>
         <w:pStyle w:val="Heading2"/>
       </w:pPr>
-      <w:bookmarkStart w:id="14" w:name="_Toc362920079"/>
+      <w:bookmarkStart w:id="13" w:name="_Toc362960151"/>
       <w:r>
         <w:t>Características de los Usuarios</w:t>
       </w:r>
-      <w:bookmarkEnd w:id="14"/>
+      <w:bookmarkEnd w:id="13"/>
     </w:p>
     <w:p/>
     <w:p>
@@ -3588,12 +3594,12 @@
       <w:pPr>
         <w:pStyle w:val="Heading2"/>
       </w:pPr>
-      <w:bookmarkStart w:id="15" w:name="_Toc362920080"/>
+      <w:bookmarkStart w:id="14" w:name="_Toc362960152"/>
       <w:r>
         <w:lastRenderedPageBreak/>
         <w:t>Restricciones</w:t>
       </w:r>
-      <w:bookmarkEnd w:id="15"/>
+      <w:bookmarkEnd w:id="14"/>
       <w:r>
         <w:t xml:space="preserve"> </w:t>
       </w:r>
@@ -3695,11 +3701,49 @@
       <w:pPr>
         <w:pStyle w:val="Heading1"/>
       </w:pPr>
-      <w:bookmarkStart w:id="16" w:name="_Toc362920081"/>
+      <w:bookmarkStart w:id="15" w:name="_Toc362960153"/>
       <w:r>
         <w:lastRenderedPageBreak/>
         <w:t>Requisitos Específicos</w:t>
       </w:r>
+      <w:bookmarkEnd w:id="15"/>
+    </w:p>
+    <w:p/>
+    <w:p>
+      <w:pPr>
+        <w:jc w:val="both"/>
+      </w:pPr>
+      <w:r>
+        <w:t>Esta sección esta principalmente enfocada a los diseñadores del juego</w:t>
+      </w:r>
+      <w:r>
+        <w:t>, desarrolladores, artistas gráficos y de sonido</w:t>
+      </w:r>
+      <w:r>
+        <w:t>. En la presente sección de este manifiesto, se plasman de manera más explícita y detallada los requerimientos del sistema. El propósito de esto, es proveerles a los diseñadores del juego una idea acertada de lo que se quiere construir.</w:t>
+      </w:r>
+    </w:p>
+    <w:p>
+      <w:pPr>
+        <w:jc w:val="both"/>
+      </w:pPr>
+      <w:r>
+        <w:t>Se listaran a forma de lista los requerimientos funcionales, de modo de que sean más legibles y así mismo más entendibles.</w:t>
+      </w:r>
+    </w:p>
+    <w:p>
+      <w:pPr>
+        <w:jc w:val="both"/>
+      </w:pPr>
+    </w:p>
+    <w:p>
+      <w:pPr>
+        <w:pStyle w:val="Heading2"/>
+      </w:pPr>
+      <w:bookmarkStart w:id="16" w:name="_Toc362960154"/>
+      <w:r>
+        <w:t>Requerimientos Funcionales</w:t>
+      </w:r>
       <w:bookmarkEnd w:id="16"/>
     </w:p>
     <w:p/>
@@ -3708,57 +3752,19 @@
         <w:jc w:val="both"/>
       </w:pPr>
       <w:r>
-        <w:t>Esta sección esta principalmente enfocada a los diseñadores del juego</w:t>
-      </w:r>
-      <w:r>
-        <w:t>, desarrolladores, artistas gráficos y de sonido</w:t>
-      </w:r>
-      <w:r>
-        <w:t>. En la presente sección de este manifiesto, se plasman de manera más explícita y detallada los requerimientos del sistema. El propósito de esto, es proveerles a los diseñadores del juego una idea acertada de lo que se quiere construir.</w:t>
-      </w:r>
-    </w:p>
-    <w:p>
-      <w:pPr>
-        <w:jc w:val="both"/>
-      </w:pPr>
-      <w:r>
-        <w:t>Se listaran a forma de lista los requerimientos funcionales, de modo de que sean más legibles y así mismo más entendibles.</w:t>
-      </w:r>
-    </w:p>
-    <w:p>
-      <w:pPr>
-        <w:jc w:val="both"/>
-      </w:pPr>
-    </w:p>
-    <w:p>
-      <w:pPr>
-        <w:pStyle w:val="Heading2"/>
-      </w:pPr>
-      <w:bookmarkStart w:id="17" w:name="_Toc362920082"/>
-      <w:r>
-        <w:t>Requerimientos Funcionales</w:t>
+        <w:t>Seguido en las próximas subsecciones se presentan los requerimientos funcionales que deberán se implementados en cada una de las diversas áreas del videojuego.</w:t>
+      </w:r>
+    </w:p>
+    <w:p/>
+    <w:p>
+      <w:pPr>
+        <w:pStyle w:val="Heading3"/>
+      </w:pPr>
+      <w:bookmarkStart w:id="17" w:name="_Toc362960155"/>
+      <w:r>
+        <w:t>Requerimientos Sobre el Tipo de Juego</w:t>
       </w:r>
       <w:bookmarkEnd w:id="17"/>
-    </w:p>
-    <w:p/>
-    <w:p>
-      <w:pPr>
-        <w:jc w:val="both"/>
-      </w:pPr>
-      <w:r>
-        <w:t>Seguido en las próximas subsecciones se presentan los requerimientos funcionales que deberán se implementados en cada una de las diversas áreas del videojuego.</w:t>
-      </w:r>
-    </w:p>
-    <w:p/>
-    <w:p>
-      <w:pPr>
-        <w:pStyle w:val="Heading3"/>
-      </w:pPr>
-      <w:bookmarkStart w:id="18" w:name="_Toc362920083"/>
-      <w:r>
-        <w:t>Requerimientos Sobre el Tipo de Juego</w:t>
-      </w:r>
-      <w:bookmarkEnd w:id="18"/>
     </w:p>
     <w:p/>
     <w:p>
@@ -3815,7 +3821,7 @@
       <w:pPr>
         <w:pStyle w:val="Heading3"/>
       </w:pPr>
-      <w:bookmarkStart w:id="19" w:name="_Toc362920084"/>
+      <w:bookmarkStart w:id="18" w:name="_Toc362960156"/>
       <w:r>
         <w:t>Requerimientos</w:t>
       </w:r>
@@ -3828,7 +3834,7 @@
       <w:r>
         <w:t>Modo de un jugador y entidades de AI</w:t>
       </w:r>
-      <w:bookmarkEnd w:id="19"/>
+      <w:bookmarkEnd w:id="18"/>
     </w:p>
     <w:p/>
     <w:p>
@@ -3891,11 +3897,11 @@
       <w:pPr>
         <w:pStyle w:val="Heading3"/>
       </w:pPr>
-      <w:bookmarkStart w:id="20" w:name="_Toc362920085"/>
+      <w:bookmarkStart w:id="19" w:name="_Toc362960157"/>
       <w:r>
         <w:t>Requerimientos de la Modalidad de Multi-jugador en Línea</w:t>
       </w:r>
-      <w:bookmarkEnd w:id="20"/>
+      <w:bookmarkEnd w:id="19"/>
     </w:p>
     <w:p/>
     <w:p>
@@ -3982,11 +3988,11 @@
       <w:pPr>
         <w:pStyle w:val="Heading3"/>
       </w:pPr>
-      <w:bookmarkStart w:id="21" w:name="_Toc362920086"/>
+      <w:bookmarkStart w:id="20" w:name="_Toc362960158"/>
       <w:r>
         <w:t>Requerimientos de la Complejidad del Juego</w:t>
       </w:r>
-      <w:bookmarkEnd w:id="21"/>
+      <w:bookmarkEnd w:id="20"/>
     </w:p>
     <w:p/>
     <w:p>
@@ -4062,16 +4068,16 @@
       </w:r>
     </w:p>
     <w:p/>
-    <w:p/>
     <w:p>
       <w:pPr>
         <w:pStyle w:val="Heading3"/>
       </w:pPr>
-      <w:bookmarkStart w:id="22" w:name="_Toc362920087"/>
-      <w:r>
+      <w:bookmarkStart w:id="21" w:name="_Toc362960159"/>
+      <w:r>
+        <w:lastRenderedPageBreak/>
         <w:t>Elementos Visuales y de Sonido</w:t>
       </w:r>
-      <w:bookmarkEnd w:id="22"/>
+      <w:bookmarkEnd w:id="21"/>
     </w:p>
     <w:p/>
     <w:p>
@@ -4166,11 +4172,11 @@
       <w:pPr>
         <w:pStyle w:val="Heading2"/>
       </w:pPr>
-      <w:bookmarkStart w:id="23" w:name="_Toc362920088"/>
+      <w:bookmarkStart w:id="22" w:name="_Toc362960160"/>
       <w:r>
         <w:t>Requisitos de Rendimiento</w:t>
       </w:r>
-      <w:bookmarkEnd w:id="23"/>
+      <w:bookmarkEnd w:id="22"/>
     </w:p>
     <w:p/>
     <w:p>
@@ -4263,12 +4269,16 @@
     <w:p/>
     <w:p/>
     <w:p/>
+    <w:p>
+      <w:bookmarkStart w:id="23" w:name="_GoBack"/>
+      <w:bookmarkEnd w:id="23"/>
+    </w:p>
     <w:p/>
     <w:p>
       <w:pPr>
         <w:pStyle w:val="Heading2"/>
       </w:pPr>
-      <w:bookmarkStart w:id="24" w:name="_Toc362920089"/>
+      <w:bookmarkStart w:id="24" w:name="_Toc362960161"/>
       <w:r>
         <w:lastRenderedPageBreak/>
         <w:t>Atributos del Sistema</w:t>
@@ -4451,7 +4461,7 @@
         <w:noProof/>
         <w:color w:val="5B9BD5" w:themeColor="accent1"/>
       </w:rPr>
-      <w:t>13</w:t>
+      <w:t>3</w:t>
     </w:r>
     <w:r>
       <w:rPr>
@@ -7351,7 +7361,7 @@
 </file>
 
 <file path=customXml/itemProps1.xml><?xml version="1.0" encoding="utf-8"?>
-<ds:datastoreItem xmlns:ds="http://schemas.openxmlformats.org/officeDocument/2006/customXml" ds:itemID="{C2730771-5021-44A4-82C9-43AB6969CDBE}">
+<ds:datastoreItem xmlns:ds="http://schemas.openxmlformats.org/officeDocument/2006/customXml" ds:itemID="{E7358A77-109A-4F5E-85F5-B22F6D47FD5C}">
   <ds:schemaRefs>
     <ds:schemaRef ds:uri="http://schemas.openxmlformats.org/officeDocument/2006/bibliography"/>
   </ds:schemaRefs>

</xml_diff>